<commit_message>
Theoretically fixed #40, but should probably be checked to see if properly working
</commit_message>
<xml_diff>
--- a/Paper/GeMS_MS_v1.docx
+++ b/Paper/GeMS_MS_v1.docx
@@ -71,12 +71,21 @@
           <w:b/>
         </w:rPr>
       </w:pPr>
+      <w:proofErr w:type="spellStart"/>
       <w:r>
         <w:rPr>
           <w:rFonts w:ascii="Times New Roman" w:hAnsi="Times New Roman" w:cs="Times New Roman"/>
           <w:b/>
         </w:rPr>
-        <w:t>GeMS: A generalized management strategy evaluation framework for fisheries</w:t>
+        <w:t>GeMS</w:t>
+      </w:r>
+      <w:proofErr w:type="spellEnd"/>
+      <w:r>
+        <w:rPr>
+          <w:rFonts w:ascii="Times New Roman" w:hAnsi="Times New Roman" w:cs="Times New Roman"/>
+          <w:b/>
+        </w:rPr>
+        <w:t>: A generalized management strategy evaluation framework for fisheries</w:t>
       </w:r>
     </w:p>
     <w:p>
@@ -402,7 +411,35 @@
         <w:rPr>
           <w:rFonts w:ascii="Times New Roman" w:hAnsi="Times New Roman" w:cs="Times New Roman"/>
         </w:rPr>
-        <w:t>Generalized Management Strategy Evaluation (GeMS) provides a flexible simulation platform to quantitatively answer questions in fisheries management while incorporating the uncertainty of the management process itself. GeMS us</w:t>
+        <w:t>Generalized Management Strategy Evaluation (</w:t>
+      </w:r>
+      <w:proofErr w:type="spellStart"/>
+      <w:r>
+        <w:rPr>
+          <w:rFonts w:ascii="Times New Roman" w:hAnsi="Times New Roman" w:cs="Times New Roman"/>
+        </w:rPr>
+        <w:t>GeMS</w:t>
+      </w:r>
+      <w:proofErr w:type="spellEnd"/>
+      <w:r>
+        <w:rPr>
+          <w:rFonts w:ascii="Times New Roman" w:hAnsi="Times New Roman" w:cs="Times New Roman"/>
+        </w:rPr>
+        <w:t xml:space="preserve">) provides a flexible simulation platform to quantitatively answer questions in fisheries management while incorporating the uncertainty of the management process itself. </w:t>
+      </w:r>
+      <w:proofErr w:type="spellStart"/>
+      <w:r>
+        <w:rPr>
+          <w:rFonts w:ascii="Times New Roman" w:hAnsi="Times New Roman" w:cs="Times New Roman"/>
+        </w:rPr>
+        <w:t>GeMS</w:t>
+      </w:r>
+      <w:proofErr w:type="spellEnd"/>
+      <w:r>
+        <w:rPr>
+          <w:rFonts w:ascii="Times New Roman" w:hAnsi="Times New Roman" w:cs="Times New Roman"/>
+        </w:rPr>
+        <w:t xml:space="preserve"> us</w:t>
       </w:r>
       <w:r>
         <w:rPr>
@@ -414,15 +451,7 @@
         <w:rPr>
           <w:rFonts w:ascii="Times New Roman" w:hAnsi="Times New Roman" w:cs="Times New Roman"/>
         </w:rPr>
-        <w:t xml:space="preserve"> a two-box, age</w:t>
-      </w:r>
-      <w:bookmarkStart w:id="0" w:name="_GoBack"/>
-      <w:bookmarkEnd w:id="0"/>
-      <w:r>
-        <w:rPr>
-          <w:rFonts w:ascii="Times New Roman" w:hAnsi="Times New Roman" w:cs="Times New Roman"/>
-        </w:rPr>
-        <w:t xml:space="preserve">-structured operating model </w:t>
+        <w:t xml:space="preserve"> a two-box, age-structured operating model </w:t>
       </w:r>
       <w:r>
         <w:rPr>
@@ -526,11 +555,33 @@
         </w:rPr>
         <w:t xml:space="preserve">of the </w:t>
       </w:r>
-      <w:r>
-        <w:rPr>
-          <w:rFonts w:ascii="Times New Roman" w:hAnsi="Times New Roman" w:cs="Times New Roman"/>
-        </w:rPr>
-        <w:t>GeMS framework using two examples. We conclude by discussing potential uses for GeMS and how it complements the existing tools used for management strategy evaluations.</w:t>
+      <w:proofErr w:type="spellStart"/>
+      <w:r>
+        <w:rPr>
+          <w:rFonts w:ascii="Times New Roman" w:hAnsi="Times New Roman" w:cs="Times New Roman"/>
+        </w:rPr>
+        <w:t>GeMS</w:t>
+      </w:r>
+      <w:proofErr w:type="spellEnd"/>
+      <w:r>
+        <w:rPr>
+          <w:rFonts w:ascii="Times New Roman" w:hAnsi="Times New Roman" w:cs="Times New Roman"/>
+        </w:rPr>
+        <w:t xml:space="preserve"> framework using two examples. We conclude by discussing potential uses for </w:t>
+      </w:r>
+      <w:proofErr w:type="spellStart"/>
+      <w:r>
+        <w:rPr>
+          <w:rFonts w:ascii="Times New Roman" w:hAnsi="Times New Roman" w:cs="Times New Roman"/>
+        </w:rPr>
+        <w:t>GeMS</w:t>
+      </w:r>
+      <w:proofErr w:type="spellEnd"/>
+      <w:r>
+        <w:rPr>
+          <w:rFonts w:ascii="Times New Roman" w:hAnsi="Times New Roman" w:cs="Times New Roman"/>
+        </w:rPr>
+        <w:t xml:space="preserve"> and how it complements the existing tools used for management strategy evaluations.</w:t>
       </w:r>
     </w:p>
     <w:p>
@@ -1022,13 +1073,31 @@
         </w:rPr>
         <w:t xml:space="preserve"> (</w:t>
       </w:r>
+      <w:proofErr w:type="spellStart"/>
       <w:r>
         <w:rPr>
           <w:rFonts w:ascii="Times New Roman" w:hAnsi="Times New Roman" w:cs="Times New Roman"/>
           <w:i/>
         </w:rPr>
-        <w:t>Sardinops melanostictus</w:t>
-      </w:r>
+        <w:t>Sardinops</w:t>
+      </w:r>
+      <w:proofErr w:type="spellEnd"/>
+      <w:r>
+        <w:rPr>
+          <w:rFonts w:ascii="Times New Roman" w:hAnsi="Times New Roman" w:cs="Times New Roman"/>
+          <w:i/>
+        </w:rPr>
+        <w:t xml:space="preserve"> </w:t>
+      </w:r>
+      <w:proofErr w:type="spellStart"/>
+      <w:r>
+        <w:rPr>
+          <w:rFonts w:ascii="Times New Roman" w:hAnsi="Times New Roman" w:cs="Times New Roman"/>
+          <w:i/>
+        </w:rPr>
+        <w:t>melanostictus</w:t>
+      </w:r>
+      <w:proofErr w:type="spellEnd"/>
       <w:r>
         <w:rPr>
           <w:rFonts w:ascii="Times New Roman" w:hAnsi="Times New Roman" w:cs="Times New Roman"/>
@@ -1088,8 +1157,16 @@
         <w:rPr>
           <w:rFonts w:ascii="Times New Roman" w:hAnsi="Times New Roman" w:cs="Times New Roman"/>
         </w:rPr>
-        <w:t>US west coast flatfish and groundfish</w:t>
-      </w:r>
+        <w:t xml:space="preserve">US west coast flatfish and </w:t>
+      </w:r>
+      <w:proofErr w:type="spellStart"/>
+      <w:r>
+        <w:rPr>
+          <w:rFonts w:ascii="Times New Roman" w:hAnsi="Times New Roman" w:cs="Times New Roman"/>
+        </w:rPr>
+        <w:t>groundfish</w:t>
+      </w:r>
+      <w:proofErr w:type="spellEnd"/>
       <w:r>
         <w:rPr>
           <w:rFonts w:ascii="Times New Roman" w:hAnsi="Times New Roman" w:cs="Times New Roman"/>
@@ -1453,8 +1530,16 @@
         <w:rPr>
           <w:rFonts w:ascii="Times New Roman" w:hAnsi="Times New Roman" w:cs="Times New Roman"/>
         </w:rPr>
-        <w:t xml:space="preserve"> MSEs.</w:t>
-      </w:r>
+        <w:t xml:space="preserve"> </w:t>
+      </w:r>
+      <w:proofErr w:type="spellStart"/>
+      <w:r>
+        <w:rPr>
+          <w:rFonts w:ascii="Times New Roman" w:hAnsi="Times New Roman" w:cs="Times New Roman"/>
+        </w:rPr>
+        <w:t>MSEs.</w:t>
+      </w:r>
+      <w:proofErr w:type="spellEnd"/>
       <w:r>
         <w:rPr>
           <w:rFonts w:ascii="Times New Roman" w:hAnsi="Times New Roman" w:cs="Times New Roman"/>
@@ -2105,13 +2190,31 @@
         </w:rPr>
         <w:t xml:space="preserve"> </w:t>
       </w:r>
+      <w:proofErr w:type="spellStart"/>
       <w:r>
         <w:rPr>
           <w:rFonts w:ascii="Times New Roman" w:hAnsi="Times New Roman" w:cs="Times New Roman"/>
           <w:i/>
         </w:rPr>
-        <w:t>Theragra chalcogramma</w:t>
-      </w:r>
+        <w:t>Theragra</w:t>
+      </w:r>
+      <w:proofErr w:type="spellEnd"/>
+      <w:r>
+        <w:rPr>
+          <w:rFonts w:ascii="Times New Roman" w:hAnsi="Times New Roman" w:cs="Times New Roman"/>
+          <w:i/>
+        </w:rPr>
+        <w:t xml:space="preserve"> </w:t>
+      </w:r>
+      <w:proofErr w:type="spellStart"/>
+      <w:r>
+        <w:rPr>
+          <w:rFonts w:ascii="Times New Roman" w:hAnsi="Times New Roman" w:cs="Times New Roman"/>
+          <w:i/>
+        </w:rPr>
+        <w:t>chalcogramma</w:t>
+      </w:r>
+      <w:proofErr w:type="spellEnd"/>
       <w:r>
         <w:rPr>
           <w:rFonts w:ascii="Times New Roman" w:hAnsi="Times New Roman" w:cs="Times New Roman"/>
@@ -2553,13 +2656,31 @@
         </w:rPr>
         <w:t>(</w:t>
       </w:r>
+      <w:proofErr w:type="spellStart"/>
       <w:r>
         <w:rPr>
           <w:rFonts w:ascii="Times New Roman" w:hAnsi="Times New Roman" w:cs="Times New Roman"/>
           <w:i/>
         </w:rPr>
-        <w:t>Chionoecetes opilio</w:t>
-      </w:r>
+        <w:t>Chionoecetes</w:t>
+      </w:r>
+      <w:proofErr w:type="spellEnd"/>
+      <w:r>
+        <w:rPr>
+          <w:rFonts w:ascii="Times New Roman" w:hAnsi="Times New Roman" w:cs="Times New Roman"/>
+          <w:i/>
+        </w:rPr>
+        <w:t xml:space="preserve"> </w:t>
+      </w:r>
+      <w:proofErr w:type="spellStart"/>
+      <w:r>
+        <w:rPr>
+          <w:rFonts w:ascii="Times New Roman" w:hAnsi="Times New Roman" w:cs="Times New Roman"/>
+          <w:i/>
+        </w:rPr>
+        <w:t>opilio</w:t>
+      </w:r>
+      <w:proofErr w:type="spellEnd"/>
       <w:r>
         <w:rPr>
           <w:rFonts w:ascii="Times New Roman" w:hAnsi="Times New Roman" w:cs="Times New Roman"/>
@@ -2705,13 +2826,31 @@
         </w:rPr>
         <w:t xml:space="preserve"> managing three subpopulations as a single unit was likely to result in overexploitation at a local level for small yellow croaker (</w:t>
       </w:r>
+      <w:proofErr w:type="spellStart"/>
       <w:r>
         <w:rPr>
           <w:rFonts w:ascii="Times New Roman" w:hAnsi="Times New Roman" w:cs="Times New Roman"/>
           <w:i/>
         </w:rPr>
-        <w:t>Larimichthys polyactis</w:t>
-      </w:r>
+        <w:t>Larimichthys</w:t>
+      </w:r>
+      <w:proofErr w:type="spellEnd"/>
+      <w:r>
+        <w:rPr>
+          <w:rFonts w:ascii="Times New Roman" w:hAnsi="Times New Roman" w:cs="Times New Roman"/>
+          <w:i/>
+        </w:rPr>
+        <w:t xml:space="preserve"> </w:t>
+      </w:r>
+      <w:proofErr w:type="spellStart"/>
+      <w:r>
+        <w:rPr>
+          <w:rFonts w:ascii="Times New Roman" w:hAnsi="Times New Roman" w:cs="Times New Roman"/>
+          <w:i/>
+        </w:rPr>
+        <w:t>polyactis</w:t>
+      </w:r>
+      <w:proofErr w:type="spellEnd"/>
       <w:r>
         <w:rPr>
           <w:rFonts w:ascii="Times New Roman" w:hAnsi="Times New Roman" w:cs="Times New Roman"/>
@@ -2868,7 +3007,21 @@
         <w:rPr>
           <w:rFonts w:ascii="Times New Roman" w:hAnsi="Times New Roman" w:cs="Times New Roman"/>
         </w:rPr>
-        <w:t xml:space="preserve">Here we present a Generalized Management Strategy Evaluation framework (GeMS) </w:t>
+        <w:t>Here we present a Generalized Management Strategy Evaluation framework (</w:t>
+      </w:r>
+      <w:proofErr w:type="spellStart"/>
+      <w:r>
+        <w:rPr>
+          <w:rFonts w:ascii="Times New Roman" w:hAnsi="Times New Roman" w:cs="Times New Roman"/>
+        </w:rPr>
+        <w:t>GeMS</w:t>
+      </w:r>
+      <w:proofErr w:type="spellEnd"/>
+      <w:r>
+        <w:rPr>
+          <w:rFonts w:ascii="Times New Roman" w:hAnsi="Times New Roman" w:cs="Times New Roman"/>
+        </w:rPr>
+        <w:t xml:space="preserve">) </w:t>
       </w:r>
       <w:r>
         <w:rPr>
@@ -2904,7 +3057,21 @@
         <w:rPr>
           <w:rFonts w:ascii="Times New Roman" w:hAnsi="Times New Roman" w:cs="Times New Roman"/>
         </w:rPr>
-        <w:t xml:space="preserve"> GeMS allows for time-var</w:t>
+        <w:t xml:space="preserve"> </w:t>
+      </w:r>
+      <w:proofErr w:type="spellStart"/>
+      <w:r>
+        <w:rPr>
+          <w:rFonts w:ascii="Times New Roman" w:hAnsi="Times New Roman" w:cs="Times New Roman"/>
+        </w:rPr>
+        <w:t>GeMS</w:t>
+      </w:r>
+      <w:proofErr w:type="spellEnd"/>
+      <w:r>
+        <w:rPr>
+          <w:rFonts w:ascii="Times New Roman" w:hAnsi="Times New Roman" w:cs="Times New Roman"/>
+        </w:rPr>
+        <w:t xml:space="preserve"> allows for time-var</w:t>
       </w:r>
       <w:r>
         <w:rPr>
@@ -2924,11 +3091,19 @@
         </w:rPr>
         <w:t xml:space="preserve"> </w:t>
       </w:r>
-      <w:r>
-        <w:rPr>
-          <w:rFonts w:ascii="Times New Roman" w:hAnsi="Times New Roman" w:cs="Times New Roman"/>
-        </w:rPr>
-        <w:t xml:space="preserve">GeMS </w:t>
+      <w:proofErr w:type="spellStart"/>
+      <w:r>
+        <w:rPr>
+          <w:rFonts w:ascii="Times New Roman" w:hAnsi="Times New Roman" w:cs="Times New Roman"/>
+        </w:rPr>
+        <w:t>GeMS</w:t>
+      </w:r>
+      <w:proofErr w:type="spellEnd"/>
+      <w:r>
+        <w:rPr>
+          <w:rFonts w:ascii="Times New Roman" w:hAnsi="Times New Roman" w:cs="Times New Roman"/>
+        </w:rPr>
+        <w:t xml:space="preserve"> </w:t>
       </w:r>
       <w:r>
         <w:rPr>
@@ -3099,11 +3274,19 @@
         </w:rPr>
         <w:t xml:space="preserve">. </w:t>
       </w:r>
-      <w:r>
-        <w:rPr>
-          <w:rFonts w:ascii="Times New Roman" w:hAnsi="Times New Roman" w:cs="Times New Roman"/>
-        </w:rPr>
-        <w:t>GeMS is w</w:t>
+      <w:proofErr w:type="spellStart"/>
+      <w:r>
+        <w:rPr>
+          <w:rFonts w:ascii="Times New Roman" w:hAnsi="Times New Roman" w:cs="Times New Roman"/>
+        </w:rPr>
+        <w:t>GeMS</w:t>
+      </w:r>
+      <w:proofErr w:type="spellEnd"/>
+      <w:r>
+        <w:rPr>
+          <w:rFonts w:ascii="Times New Roman" w:hAnsi="Times New Roman" w:cs="Times New Roman"/>
+        </w:rPr>
+        <w:t xml:space="preserve"> is w</w:t>
       </w:r>
       <w:r>
         <w:rPr>
@@ -3378,11 +3561,19 @@
         </w:rPr>
         <w:t xml:space="preserve">. </w:t>
       </w:r>
-      <w:r>
-        <w:rPr>
-          <w:rFonts w:ascii="Times New Roman" w:hAnsi="Times New Roman" w:cs="Times New Roman"/>
-        </w:rPr>
-        <w:t xml:space="preserve">GeMS uses </w:t>
+      <w:proofErr w:type="spellStart"/>
+      <w:r>
+        <w:rPr>
+          <w:rFonts w:ascii="Times New Roman" w:hAnsi="Times New Roman" w:cs="Times New Roman"/>
+        </w:rPr>
+        <w:t>GeMS</w:t>
+      </w:r>
+      <w:proofErr w:type="spellEnd"/>
+      <w:r>
+        <w:rPr>
+          <w:rFonts w:ascii="Times New Roman" w:hAnsi="Times New Roman" w:cs="Times New Roman"/>
+        </w:rPr>
+        <w:t xml:space="preserve"> uses </w:t>
       </w:r>
       <w:r>
         <w:rPr>
@@ -3453,7 +3644,21 @@
         <w:rPr>
           <w:rFonts w:ascii="Times New Roman" w:hAnsi="Times New Roman" w:cs="Times New Roman"/>
         </w:rPr>
-        <w:t>Operating model: The operating model for GeMS is a two-area, age- and length-structured population dynamics model with capacity for time-varying parameters in all population and management processes.</w:t>
+        <w:t xml:space="preserve">Operating model: The operating model for </w:t>
+      </w:r>
+      <w:proofErr w:type="spellStart"/>
+      <w:r>
+        <w:rPr>
+          <w:rFonts w:ascii="Times New Roman" w:hAnsi="Times New Roman" w:cs="Times New Roman"/>
+        </w:rPr>
+        <w:t>GeMS</w:t>
+      </w:r>
+      <w:proofErr w:type="spellEnd"/>
+      <w:r>
+        <w:rPr>
+          <w:rFonts w:ascii="Times New Roman" w:hAnsi="Times New Roman" w:cs="Times New Roman"/>
+        </w:rPr>
+        <w:t xml:space="preserve"> is a two-area, age-structured population dynamics model with capacity for time-varying parameters in all population and management processes.</w:t>
       </w:r>
     </w:p>
     <w:p>
@@ -3479,7 +3684,7 @@
         <w:rPr>
           <w:rFonts w:ascii="Times New Roman" w:hAnsi="Times New Roman" w:cs="Times New Roman"/>
         </w:rPr>
-        <w:t xml:space="preserve">Schaeffer </w:t>
+        <w:t xml:space="preserve">Schaefer </w:t>
       </w:r>
       <w:r>
         <w:rPr>
@@ -3497,7 +3702,19 @@
         <w:rPr>
           <w:rFonts w:ascii="Times New Roman" w:hAnsi="Times New Roman" w:cs="Times New Roman"/>
         </w:rPr>
-        <w:t xml:space="preserve"> and an age- and length-structured model with the capacity to allow growth, natural mortality, and selectivity to vary over time.</w:t>
+        <w:t xml:space="preserve"> and an age-structured model with the capacity to allow growth,</w:t>
+      </w:r>
+      <w:r>
+        <w:rPr>
+          <w:rFonts w:ascii="Times New Roman" w:hAnsi="Times New Roman" w:cs="Times New Roman"/>
+        </w:rPr>
+        <w:t xml:space="preserve"> recruitment,</w:t>
+      </w:r>
+      <w:r>
+        <w:rPr>
+          <w:rFonts w:ascii="Times New Roman" w:hAnsi="Times New Roman" w:cs="Times New Roman"/>
+        </w:rPr>
+        <w:t xml:space="preserve"> natural mortality, and selectivity to vary over time.</w:t>
       </w:r>
     </w:p>
     <w:p>
@@ -3563,8 +3780,18 @@
           <w:b/>
           <w:sz w:val="32"/>
         </w:rPr>
-        <w:t xml:space="preserve"> steps to GeMS</w:t>
-      </w:r>
+        <w:t xml:space="preserve"> steps to </w:t>
+      </w:r>
+      <w:proofErr w:type="spellStart"/>
+      <w:r>
+        <w:rPr>
+          <w:rFonts w:ascii="Times New Roman" w:hAnsi="Times New Roman" w:cs="Times New Roman"/>
+          <w:b/>
+          <w:sz w:val="32"/>
+        </w:rPr>
+        <w:t>GeMS</w:t>
+      </w:r>
+      <w:proofErr w:type="spellEnd"/>
     </w:p>
     <w:p>
       <w:pPr>
@@ -3590,7 +3817,21 @@
         <w:rPr>
           <w:rFonts w:ascii="Times New Roman" w:hAnsi="Times New Roman" w:cs="Times New Roman"/>
         </w:rPr>
-        <w:t xml:space="preserve"> from Github at </w:t>
+        <w:t xml:space="preserve"> from </w:t>
+      </w:r>
+      <w:proofErr w:type="spellStart"/>
+      <w:r>
+        <w:rPr>
+          <w:rFonts w:ascii="Times New Roman" w:hAnsi="Times New Roman" w:cs="Times New Roman"/>
+        </w:rPr>
+        <w:t>Github</w:t>
+      </w:r>
+      <w:proofErr w:type="spellEnd"/>
+      <w:r>
+        <w:rPr>
+          <w:rFonts w:ascii="Times New Roman" w:hAnsi="Times New Roman" w:cs="Times New Roman"/>
+        </w:rPr>
+        <w:t xml:space="preserve"> at </w:t>
       </w:r>
       <w:hyperlink r:id="rId9" w:history="1">
         <w:r>
@@ -3693,12 +3934,14 @@
         </w:rPr>
         <w:t xml:space="preserve"> </w:t>
       </w:r>
+      <w:proofErr w:type="spellStart"/>
       <w:r>
         <w:rPr>
           <w:rFonts w:ascii="Times New Roman" w:hAnsi="Times New Roman" w:cs="Times New Roman"/>
         </w:rPr>
         <w:t>GeMS</w:t>
       </w:r>
+      <w:proofErr w:type="spellEnd"/>
       <w:r>
         <w:rPr>
           <w:rFonts w:ascii="Times New Roman" w:hAnsi="Times New Roman" w:cs="Times New Roman"/>
@@ -3800,7 +4043,35 @@
         <w:rPr>
           <w:rFonts w:ascii="Times New Roman" w:hAnsi="Times New Roman" w:cs="Times New Roman"/>
         </w:rPr>
-        <w:t xml:space="preserve">A full description of all parameters in the control file can be found on the Wiki for the Github repository containing GeMS. </w:t>
+        <w:t xml:space="preserve">A full description of all parameters in the control file can be found on the Wiki for the </w:t>
+      </w:r>
+      <w:proofErr w:type="spellStart"/>
+      <w:r>
+        <w:rPr>
+          <w:rFonts w:ascii="Times New Roman" w:hAnsi="Times New Roman" w:cs="Times New Roman"/>
+        </w:rPr>
+        <w:t>Github</w:t>
+      </w:r>
+      <w:proofErr w:type="spellEnd"/>
+      <w:r>
+        <w:rPr>
+          <w:rFonts w:ascii="Times New Roman" w:hAnsi="Times New Roman" w:cs="Times New Roman"/>
+        </w:rPr>
+        <w:t xml:space="preserve"> repository containing </w:t>
+      </w:r>
+      <w:proofErr w:type="spellStart"/>
+      <w:r>
+        <w:rPr>
+          <w:rFonts w:ascii="Times New Roman" w:hAnsi="Times New Roman" w:cs="Times New Roman"/>
+        </w:rPr>
+        <w:t>GeMS</w:t>
+      </w:r>
+      <w:proofErr w:type="spellEnd"/>
+      <w:r>
+        <w:rPr>
+          <w:rFonts w:ascii="Times New Roman" w:hAnsi="Times New Roman" w:cs="Times New Roman"/>
+        </w:rPr>
+        <w:t xml:space="preserve">. </w:t>
       </w:r>
       <w:r>
         <w:rPr>
@@ -3814,17 +4085,33 @@
         </w:rPr>
         <w:t xml:space="preserve"> function call </w:t>
       </w:r>
+      <w:proofErr w:type="spellStart"/>
       <w:r>
         <w:rPr>
           <w:rFonts w:ascii="Times New Roman" w:hAnsi="Times New Roman" w:cs="Times New Roman"/>
         </w:rPr>
         <w:t>run_</w:t>
       </w:r>
-      <w:r>
-        <w:rPr>
-          <w:rFonts w:ascii="Times New Roman" w:hAnsi="Times New Roman" w:cs="Times New Roman"/>
-        </w:rPr>
-        <w:t>GeMS()</w:t>
+      <w:proofErr w:type="gramStart"/>
+      <w:r>
+        <w:rPr>
+          <w:rFonts w:ascii="Times New Roman" w:hAnsi="Times New Roman" w:cs="Times New Roman"/>
+        </w:rPr>
+        <w:t>GeMS</w:t>
+      </w:r>
+      <w:proofErr w:type="spellEnd"/>
+      <w:r>
+        <w:rPr>
+          <w:rFonts w:ascii="Times New Roman" w:hAnsi="Times New Roman" w:cs="Times New Roman"/>
+        </w:rPr>
+        <w:t>(</w:t>
+      </w:r>
+      <w:proofErr w:type="gramEnd"/>
+      <w:r>
+        <w:rPr>
+          <w:rFonts w:ascii="Times New Roman" w:hAnsi="Times New Roman" w:cs="Times New Roman"/>
+        </w:rPr>
+        <w:t>)</w:t>
       </w:r>
       <w:r>
         <w:rPr>
@@ -4280,19 +4567,75 @@
         <w:rPr>
           <w:rFonts w:ascii="Times New Roman" w:hAnsi="Times New Roman" w:cs="Times New Roman"/>
         </w:rPr>
-        <w:t xml:space="preserve">included in the folder ‘inst/extdata/Cod_1_Production’ of </w:t>
-      </w:r>
-      <w:r>
-        <w:rPr>
-          <w:rFonts w:ascii="Times New Roman" w:hAnsi="Times New Roman" w:cs="Times New Roman"/>
-        </w:rPr>
-        <w:t>the GeMS G</w:t>
-      </w:r>
-      <w:r>
-        <w:rPr>
-          <w:rFonts w:ascii="Times New Roman" w:hAnsi="Times New Roman" w:cs="Times New Roman"/>
-        </w:rPr>
-        <w:t>ithub repository</w:t>
+        <w:t>included in the folder ‘</w:t>
+      </w:r>
+      <w:proofErr w:type="spellStart"/>
+      <w:r>
+        <w:rPr>
+          <w:rFonts w:ascii="Times New Roman" w:hAnsi="Times New Roman" w:cs="Times New Roman"/>
+        </w:rPr>
+        <w:t>inst</w:t>
+      </w:r>
+      <w:proofErr w:type="spellEnd"/>
+      <w:r>
+        <w:rPr>
+          <w:rFonts w:ascii="Times New Roman" w:hAnsi="Times New Roman" w:cs="Times New Roman"/>
+        </w:rPr>
+        <w:t>/</w:t>
+      </w:r>
+      <w:proofErr w:type="spellStart"/>
+      <w:r>
+        <w:rPr>
+          <w:rFonts w:ascii="Times New Roman" w:hAnsi="Times New Roman" w:cs="Times New Roman"/>
+        </w:rPr>
+        <w:t>extdata</w:t>
+      </w:r>
+      <w:proofErr w:type="spellEnd"/>
+      <w:r>
+        <w:rPr>
+          <w:rFonts w:ascii="Times New Roman" w:hAnsi="Times New Roman" w:cs="Times New Roman"/>
+        </w:rPr>
+        <w:t xml:space="preserve">/Cod_1_Production’ of </w:t>
+      </w:r>
+      <w:r>
+        <w:rPr>
+          <w:rFonts w:ascii="Times New Roman" w:hAnsi="Times New Roman" w:cs="Times New Roman"/>
+        </w:rPr>
+        <w:t xml:space="preserve">the </w:t>
+      </w:r>
+      <w:proofErr w:type="spellStart"/>
+      <w:r>
+        <w:rPr>
+          <w:rFonts w:ascii="Times New Roman" w:hAnsi="Times New Roman" w:cs="Times New Roman"/>
+        </w:rPr>
+        <w:t>GeMS</w:t>
+      </w:r>
+      <w:proofErr w:type="spellEnd"/>
+      <w:r>
+        <w:rPr>
+          <w:rFonts w:ascii="Times New Roman" w:hAnsi="Times New Roman" w:cs="Times New Roman"/>
+        </w:rPr>
+        <w:t xml:space="preserve"> </w:t>
+      </w:r>
+      <w:proofErr w:type="spellStart"/>
+      <w:r>
+        <w:rPr>
+          <w:rFonts w:ascii="Times New Roman" w:hAnsi="Times New Roman" w:cs="Times New Roman"/>
+        </w:rPr>
+        <w:t>G</w:t>
+      </w:r>
+      <w:r>
+        <w:rPr>
+          <w:rFonts w:ascii="Times New Roman" w:hAnsi="Times New Roman" w:cs="Times New Roman"/>
+        </w:rPr>
+        <w:t>ithub</w:t>
+      </w:r>
+      <w:proofErr w:type="spellEnd"/>
+      <w:r>
+        <w:rPr>
+          <w:rFonts w:ascii="Times New Roman" w:hAnsi="Times New Roman" w:cs="Times New Roman"/>
+        </w:rPr>
+        <w:t xml:space="preserve"> repository</w:t>
       </w:r>
       <w:r>
         <w:rPr>
@@ -4336,11 +4679,27 @@
           <w:rFonts w:ascii="Times New Roman" w:hAnsi="Times New Roman" w:cs="Times New Roman"/>
         </w:rPr>
       </w:pPr>
-      <w:r>
-        <w:rPr>
-          <w:rFonts w:ascii="Times New Roman" w:hAnsi="Times New Roman" w:cs="Times New Roman"/>
-        </w:rPr>
-        <w:t>library(GeMS)</w:t>
+      <w:proofErr w:type="gramStart"/>
+      <w:r>
+        <w:rPr>
+          <w:rFonts w:ascii="Times New Roman" w:hAnsi="Times New Roman" w:cs="Times New Roman"/>
+        </w:rPr>
+        <w:t>library(</w:t>
+      </w:r>
+      <w:proofErr w:type="spellStart"/>
+      <w:proofErr w:type="gramEnd"/>
+      <w:r>
+        <w:rPr>
+          <w:rFonts w:ascii="Times New Roman" w:hAnsi="Times New Roman" w:cs="Times New Roman"/>
+        </w:rPr>
+        <w:t>GeMS</w:t>
+      </w:r>
+      <w:proofErr w:type="spellEnd"/>
+      <w:r>
+        <w:rPr>
+          <w:rFonts w:ascii="Times New Roman" w:hAnsi="Times New Roman" w:cs="Times New Roman"/>
+        </w:rPr>
+        <w:t>)</w:t>
       </w:r>
     </w:p>
     <w:p>
@@ -4350,11 +4709,61 @@
           <w:rFonts w:ascii="Times New Roman" w:hAnsi="Times New Roman" w:cs="Times New Roman"/>
         </w:rPr>
       </w:pPr>
-      <w:r>
-        <w:rPr>
-          <w:rFonts w:ascii="Times New Roman" w:hAnsi="Times New Roman" w:cs="Times New Roman"/>
-        </w:rPr>
-        <w:t>CurrentDirectory&lt;-“C:/GeMS/MyDir”</w:t>
+      <w:proofErr w:type="spellStart"/>
+      <w:r>
+        <w:rPr>
+          <w:rFonts w:ascii="Times New Roman" w:hAnsi="Times New Roman" w:cs="Times New Roman"/>
+        </w:rPr>
+        <w:t>CurrentDirectory</w:t>
+      </w:r>
+      <w:proofErr w:type="spellEnd"/>
+      <w:r>
+        <w:rPr>
+          <w:rFonts w:ascii="Times New Roman" w:hAnsi="Times New Roman" w:cs="Times New Roman"/>
+        </w:rPr>
+        <w:t>&lt;</w:t>
+      </w:r>
+      <w:proofErr w:type="gramStart"/>
+      <w:r>
+        <w:rPr>
+          <w:rFonts w:ascii="Times New Roman" w:hAnsi="Times New Roman" w:cs="Times New Roman"/>
+        </w:rPr>
+        <w:t>-“</w:t>
+      </w:r>
+      <w:proofErr w:type="gramEnd"/>
+      <w:r>
+        <w:rPr>
+          <w:rFonts w:ascii="Times New Roman" w:hAnsi="Times New Roman" w:cs="Times New Roman"/>
+        </w:rPr>
+        <w:t>C:/</w:t>
+      </w:r>
+      <w:proofErr w:type="spellStart"/>
+      <w:r>
+        <w:rPr>
+          <w:rFonts w:ascii="Times New Roman" w:hAnsi="Times New Roman" w:cs="Times New Roman"/>
+        </w:rPr>
+        <w:t>GeMS</w:t>
+      </w:r>
+      <w:proofErr w:type="spellEnd"/>
+      <w:r>
+        <w:rPr>
+          <w:rFonts w:ascii="Times New Roman" w:hAnsi="Times New Roman" w:cs="Times New Roman"/>
+        </w:rPr>
+        <w:t>/</w:t>
+      </w:r>
+      <w:proofErr w:type="spellStart"/>
+      <w:r>
+        <w:rPr>
+          <w:rFonts w:ascii="Times New Roman" w:hAnsi="Times New Roman" w:cs="Times New Roman"/>
+        </w:rPr>
+        <w:t>MyDir</w:t>
+      </w:r>
+      <w:proofErr w:type="spellEnd"/>
+      <w:r>
+        <w:rPr>
+          <w:rFonts w:ascii="Times New Roman" w:hAnsi="Times New Roman" w:cs="Times New Roman"/>
+        </w:rPr>
+        <w:t>”</w:t>
       </w:r>
     </w:p>
     <w:p>
@@ -4364,11 +4773,75 @@
           <w:rFonts w:ascii="Times New Roman" w:hAnsi="Times New Roman" w:cs="Times New Roman"/>
         </w:rPr>
       </w:pPr>
-      <w:r>
-        <w:rPr>
-          <w:rFonts w:ascii="Times New Roman" w:hAnsi="Times New Roman" w:cs="Times New Roman"/>
-        </w:rPr>
-        <w:t>OMNames &lt;-c(“Cod_Base_CTL”, “Cod_HighProd_CTL”, “Cod_LowProd_CTL”)</w:t>
+      <w:proofErr w:type="spellStart"/>
+      <w:r>
+        <w:rPr>
+          <w:rFonts w:ascii="Times New Roman" w:hAnsi="Times New Roman" w:cs="Times New Roman"/>
+        </w:rPr>
+        <w:t>OMNames</w:t>
+      </w:r>
+      <w:proofErr w:type="spellEnd"/>
+      <w:r>
+        <w:rPr>
+          <w:rFonts w:ascii="Times New Roman" w:hAnsi="Times New Roman" w:cs="Times New Roman"/>
+        </w:rPr>
+        <w:t xml:space="preserve"> &lt;-</w:t>
+      </w:r>
+      <w:proofErr w:type="gramStart"/>
+      <w:r>
+        <w:rPr>
+          <w:rFonts w:ascii="Times New Roman" w:hAnsi="Times New Roman" w:cs="Times New Roman"/>
+        </w:rPr>
+        <w:t>c(</w:t>
+      </w:r>
+      <w:proofErr w:type="gramEnd"/>
+      <w:r>
+        <w:rPr>
+          <w:rFonts w:ascii="Times New Roman" w:hAnsi="Times New Roman" w:cs="Times New Roman"/>
+        </w:rPr>
+        <w:t>“</w:t>
+      </w:r>
+      <w:proofErr w:type="spellStart"/>
+      <w:r>
+        <w:rPr>
+          <w:rFonts w:ascii="Times New Roman" w:hAnsi="Times New Roman" w:cs="Times New Roman"/>
+        </w:rPr>
+        <w:t>Cod_Base_CTL</w:t>
+      </w:r>
+      <w:proofErr w:type="spellEnd"/>
+      <w:r>
+        <w:rPr>
+          <w:rFonts w:ascii="Times New Roman" w:hAnsi="Times New Roman" w:cs="Times New Roman"/>
+        </w:rPr>
+        <w:t>”, “</w:t>
+      </w:r>
+      <w:proofErr w:type="spellStart"/>
+      <w:r>
+        <w:rPr>
+          <w:rFonts w:ascii="Times New Roman" w:hAnsi="Times New Roman" w:cs="Times New Roman"/>
+        </w:rPr>
+        <w:t>Cod_HighProd_CTL</w:t>
+      </w:r>
+      <w:proofErr w:type="spellEnd"/>
+      <w:r>
+        <w:rPr>
+          <w:rFonts w:ascii="Times New Roman" w:hAnsi="Times New Roman" w:cs="Times New Roman"/>
+        </w:rPr>
+        <w:t>”, “</w:t>
+      </w:r>
+      <w:proofErr w:type="spellStart"/>
+      <w:r>
+        <w:rPr>
+          <w:rFonts w:ascii="Times New Roman" w:hAnsi="Times New Roman" w:cs="Times New Roman"/>
+        </w:rPr>
+        <w:t>Cod_LowProd_CTL</w:t>
+      </w:r>
+      <w:proofErr w:type="spellEnd"/>
+      <w:r>
+        <w:rPr>
+          <w:rFonts w:ascii="Times New Roman" w:hAnsi="Times New Roman" w:cs="Times New Roman"/>
+        </w:rPr>
+        <w:t>”)</w:t>
       </w:r>
     </w:p>
     <w:p>
@@ -4378,11 +4851,69 @@
           <w:rFonts w:ascii="Times New Roman" w:hAnsi="Times New Roman" w:cs="Times New Roman"/>
         </w:rPr>
       </w:pPr>
-      <w:r>
-        <w:rPr>
-          <w:rFonts w:ascii="Times New Roman" w:hAnsi="Times New Roman" w:cs="Times New Roman"/>
-        </w:rPr>
-        <w:t>run_GeMS(MSEdir=CurrentDirectory,CTLNameList=OMNames)</w:t>
+      <w:proofErr w:type="spellStart"/>
+      <w:r>
+        <w:rPr>
+          <w:rFonts w:ascii="Times New Roman" w:hAnsi="Times New Roman" w:cs="Times New Roman"/>
+        </w:rPr>
+        <w:t>run_</w:t>
+      </w:r>
+      <w:proofErr w:type="gramStart"/>
+      <w:r>
+        <w:rPr>
+          <w:rFonts w:ascii="Times New Roman" w:hAnsi="Times New Roman" w:cs="Times New Roman"/>
+        </w:rPr>
+        <w:t>GeMS</w:t>
+      </w:r>
+      <w:proofErr w:type="spellEnd"/>
+      <w:r>
+        <w:rPr>
+          <w:rFonts w:ascii="Times New Roman" w:hAnsi="Times New Roman" w:cs="Times New Roman"/>
+        </w:rPr>
+        <w:t>(</w:t>
+      </w:r>
+      <w:proofErr w:type="spellStart"/>
+      <w:proofErr w:type="gramEnd"/>
+      <w:r>
+        <w:rPr>
+          <w:rFonts w:ascii="Times New Roman" w:hAnsi="Times New Roman" w:cs="Times New Roman"/>
+        </w:rPr>
+        <w:t>MSEdir</w:t>
+      </w:r>
+      <w:proofErr w:type="spellEnd"/>
+      <w:r>
+        <w:rPr>
+          <w:rFonts w:ascii="Times New Roman" w:hAnsi="Times New Roman" w:cs="Times New Roman"/>
+        </w:rPr>
+        <w:t>=</w:t>
+      </w:r>
+      <w:proofErr w:type="spellStart"/>
+      <w:r>
+        <w:rPr>
+          <w:rFonts w:ascii="Times New Roman" w:hAnsi="Times New Roman" w:cs="Times New Roman"/>
+        </w:rPr>
+        <w:t>CurrentDirectory,CTLNameList</w:t>
+      </w:r>
+      <w:proofErr w:type="spellEnd"/>
+      <w:r>
+        <w:rPr>
+          <w:rFonts w:ascii="Times New Roman" w:hAnsi="Times New Roman" w:cs="Times New Roman"/>
+        </w:rPr>
+        <w:t>=</w:t>
+      </w:r>
+      <w:proofErr w:type="spellStart"/>
+      <w:r>
+        <w:rPr>
+          <w:rFonts w:ascii="Times New Roman" w:hAnsi="Times New Roman" w:cs="Times New Roman"/>
+        </w:rPr>
+        <w:t>OMNames</w:t>
+      </w:r>
+      <w:proofErr w:type="spellEnd"/>
+      <w:r>
+        <w:rPr>
+          <w:rFonts w:ascii="Times New Roman" w:hAnsi="Times New Roman" w:cs="Times New Roman"/>
+        </w:rPr>
+        <w:t>)</w:t>
       </w:r>
     </w:p>
     <w:p>
@@ -4442,7 +4973,29 @@
         <w:rPr>
           <w:rFonts w:ascii="Times New Roman" w:hAnsi="Times New Roman" w:cs="Times New Roman"/>
         </w:rPr>
-        <w:t>The extent to which the optimal catches are underestimated declines as the productivity of the stock decreases. Figures 2 and 3 were produced from the output of the function “ProductionModelOutput()”, which writes figures in .PNG format to a folder named ‘Plots’ in the working directory. A figure that displays the life history of a given control file is also written to ‘Plots’ (e.g. Fig</w:t>
+        <w:t>The extent to which the optimal catches are underestimated declines as the productivity of the stock decreases. Figures 2 and 3 were produced from the output of the function “</w:t>
+      </w:r>
+      <w:proofErr w:type="spellStart"/>
+      <w:proofErr w:type="gramStart"/>
+      <w:r>
+        <w:rPr>
+          <w:rFonts w:ascii="Times New Roman" w:hAnsi="Times New Roman" w:cs="Times New Roman"/>
+        </w:rPr>
+        <w:t>ProductionModelOutput</w:t>
+      </w:r>
+      <w:proofErr w:type="spellEnd"/>
+      <w:r>
+        <w:rPr>
+          <w:rFonts w:ascii="Times New Roman" w:hAnsi="Times New Roman" w:cs="Times New Roman"/>
+        </w:rPr>
+        <w:t>(</w:t>
+      </w:r>
+      <w:proofErr w:type="gramEnd"/>
+      <w:r>
+        <w:rPr>
+          <w:rFonts w:ascii="Times New Roman" w:hAnsi="Times New Roman" w:cs="Times New Roman"/>
+        </w:rPr>
+        <w:t>)”, which writes figures in .PNG format to a folder named ‘Plots’ in the working directory. A figure that displays the life history of a given control file is also written to ‘Plots’ (e.g. Fig</w:t>
       </w:r>
       <w:r>
         <w:rPr>
@@ -5043,7 +5596,21 @@
         <w:rPr>
           <w:rFonts w:ascii="Times New Roman" w:hAnsi="Times New Roman" w:cs="Times New Roman"/>
         </w:rPr>
-        <w:t xml:space="preserve"> due to a misspecified stock assessment model</w:t>
+        <w:t xml:space="preserve"> due to a </w:t>
+      </w:r>
+      <w:proofErr w:type="spellStart"/>
+      <w:r>
+        <w:rPr>
+          <w:rFonts w:ascii="Times New Roman" w:hAnsi="Times New Roman" w:cs="Times New Roman"/>
+        </w:rPr>
+        <w:t>misspecified</w:t>
+      </w:r>
+      <w:proofErr w:type="spellEnd"/>
+      <w:r>
+        <w:rPr>
+          <w:rFonts w:ascii="Times New Roman" w:hAnsi="Times New Roman" w:cs="Times New Roman"/>
+        </w:rPr>
+        <w:t xml:space="preserve"> stock assessment model</w:t>
       </w:r>
       <w:r>
         <w:rPr>
@@ -5124,13 +5691,31 @@
         </w:rPr>
         <w:t>Pacific halibut (</w:t>
       </w:r>
+      <w:proofErr w:type="spellStart"/>
       <w:r>
         <w:rPr>
           <w:rFonts w:ascii="Times New Roman" w:hAnsi="Times New Roman" w:cs="Times New Roman"/>
           <w:i/>
         </w:rPr>
-        <w:t>Hippoglossus stenolepis</w:t>
-      </w:r>
+        <w:t>Hippoglossus</w:t>
+      </w:r>
+      <w:proofErr w:type="spellEnd"/>
+      <w:r>
+        <w:rPr>
+          <w:rFonts w:ascii="Times New Roman" w:hAnsi="Times New Roman" w:cs="Times New Roman"/>
+          <w:i/>
+        </w:rPr>
+        <w:t xml:space="preserve"> </w:t>
+      </w:r>
+      <w:proofErr w:type="spellStart"/>
+      <w:r>
+        <w:rPr>
+          <w:rFonts w:ascii="Times New Roman" w:hAnsi="Times New Roman" w:cs="Times New Roman"/>
+          <w:i/>
+        </w:rPr>
+        <w:t>stenolepis</w:t>
+      </w:r>
+      <w:proofErr w:type="spellEnd"/>
       <w:r>
         <w:rPr>
           <w:rFonts w:ascii="Times New Roman" w:hAnsi="Times New Roman" w:cs="Times New Roman"/>
@@ -5420,7 +6005,21 @@
         <w:rPr>
           <w:rFonts w:ascii="Times New Roman" w:hAnsi="Times New Roman" w:cs="Times New Roman"/>
         </w:rPr>
-        <w:t xml:space="preserve">, and GeMS </w:t>
+        <w:t xml:space="preserve">, and </w:t>
+      </w:r>
+      <w:proofErr w:type="spellStart"/>
+      <w:r>
+        <w:rPr>
+          <w:rFonts w:ascii="Times New Roman" w:hAnsi="Times New Roman" w:cs="Times New Roman"/>
+        </w:rPr>
+        <w:t>GeMS</w:t>
+      </w:r>
+      <w:proofErr w:type="spellEnd"/>
+      <w:r>
+        <w:rPr>
+          <w:rFonts w:ascii="Times New Roman" w:hAnsi="Times New Roman" w:cs="Times New Roman"/>
+        </w:rPr>
+        <w:t xml:space="preserve"> </w:t>
       </w:r>
       <w:r>
         <w:rPr>
@@ -5464,11 +6063,19 @@
           <w:rFonts w:ascii="Times New Roman" w:hAnsi="Times New Roman" w:cs="Times New Roman"/>
         </w:rPr>
       </w:pPr>
-      <w:r>
-        <w:rPr>
-          <w:rFonts w:ascii="Times New Roman" w:hAnsi="Times New Roman" w:cs="Times New Roman"/>
-        </w:rPr>
-        <w:t xml:space="preserve">GeMS </w:t>
+      <w:proofErr w:type="spellStart"/>
+      <w:r>
+        <w:rPr>
+          <w:rFonts w:ascii="Times New Roman" w:hAnsi="Times New Roman" w:cs="Times New Roman"/>
+        </w:rPr>
+        <w:t>GeMS</w:t>
+      </w:r>
+      <w:proofErr w:type="spellEnd"/>
+      <w:r>
+        <w:rPr>
+          <w:rFonts w:ascii="Times New Roman" w:hAnsi="Times New Roman" w:cs="Times New Roman"/>
+        </w:rPr>
+        <w:t xml:space="preserve"> </w:t>
       </w:r>
       <w:r>
         <w:rPr>
@@ -5543,6 +6150,7 @@
         </w:rPr>
         <w:t>governing natural mortality in the operating model (“</w:t>
       </w:r>
+      <w:proofErr w:type="spellStart"/>
       <w:r>
         <w:rPr>
           <w:rFonts w:ascii="Times New Roman" w:hAnsi="Times New Roman" w:cs="Times New Roman"/>
@@ -5555,6 +6163,7 @@
         </w:rPr>
         <w:t>tMn</w:t>
       </w:r>
+      <w:proofErr w:type="spellEnd"/>
       <w:r>
         <w:rPr>
           <w:rFonts w:ascii="Times New Roman" w:hAnsi="Times New Roman" w:cs="Times New Roman"/>
@@ -5669,11 +6278,19 @@
         </w:rPr>
         <w:t xml:space="preserve"> </w:t>
       </w:r>
-      <w:r>
-        <w:rPr>
-          <w:rFonts w:ascii="Times New Roman" w:hAnsi="Times New Roman" w:cs="Times New Roman"/>
-        </w:rPr>
-        <w:t>GeMS can be r</w:t>
+      <w:proofErr w:type="spellStart"/>
+      <w:r>
+        <w:rPr>
+          <w:rFonts w:ascii="Times New Roman" w:hAnsi="Times New Roman" w:cs="Times New Roman"/>
+        </w:rPr>
+        <w:t>GeMS</w:t>
+      </w:r>
+      <w:proofErr w:type="spellEnd"/>
+      <w:r>
+        <w:rPr>
+          <w:rFonts w:ascii="Times New Roman" w:hAnsi="Times New Roman" w:cs="Times New Roman"/>
+        </w:rPr>
+        <w:t xml:space="preserve"> can be r</w:t>
       </w:r>
       <w:r>
         <w:rPr>
@@ -5685,7 +6302,21 @@
         <w:rPr>
           <w:rFonts w:ascii="Times New Roman" w:hAnsi="Times New Roman" w:cs="Times New Roman"/>
         </w:rPr>
-        <w:t>n in parallel for larger jobs by changing a few optional switches in ‘run_GeMS’ (see code below.</w:t>
+        <w:t>n in parallel for larger jobs by changing a few optional switches in ‘</w:t>
+      </w:r>
+      <w:proofErr w:type="spellStart"/>
+      <w:r>
+        <w:rPr>
+          <w:rFonts w:ascii="Times New Roman" w:hAnsi="Times New Roman" w:cs="Times New Roman"/>
+        </w:rPr>
+        <w:t>run_GeMS</w:t>
+      </w:r>
+      <w:proofErr w:type="spellEnd"/>
+      <w:r>
+        <w:rPr>
+          <w:rFonts w:ascii="Times New Roman" w:hAnsi="Times New Roman" w:cs="Times New Roman"/>
+        </w:rPr>
+        <w:t>’ (see code below.</w:t>
       </w:r>
       <w:r>
         <w:rPr>
@@ -5705,11 +6336,33 @@
         </w:rPr>
         <w:t>‘</w:t>
       </w:r>
-      <w:r>
-        <w:rPr>
-          <w:rFonts w:ascii="Times New Roman" w:hAnsi="Times New Roman" w:cs="Times New Roman"/>
-        </w:rPr>
-        <w:t>inst/extdata/</w:t>
+      <w:proofErr w:type="spellStart"/>
+      <w:r>
+        <w:rPr>
+          <w:rFonts w:ascii="Times New Roman" w:hAnsi="Times New Roman" w:cs="Times New Roman"/>
+        </w:rPr>
+        <w:t>inst</w:t>
+      </w:r>
+      <w:proofErr w:type="spellEnd"/>
+      <w:r>
+        <w:rPr>
+          <w:rFonts w:ascii="Times New Roman" w:hAnsi="Times New Roman" w:cs="Times New Roman"/>
+        </w:rPr>
+        <w:t>/</w:t>
+      </w:r>
+      <w:proofErr w:type="spellStart"/>
+      <w:r>
+        <w:rPr>
+          <w:rFonts w:ascii="Times New Roman" w:hAnsi="Times New Roman" w:cs="Times New Roman"/>
+        </w:rPr>
+        <w:t>extdata</w:t>
+      </w:r>
+      <w:proofErr w:type="spellEnd"/>
+      <w:r>
+        <w:rPr>
+          <w:rFonts w:ascii="Times New Roman" w:hAnsi="Times New Roman" w:cs="Times New Roman"/>
+        </w:rPr>
+        <w:t>/</w:t>
       </w:r>
       <w:r>
         <w:rPr>
@@ -5729,6 +6382,7 @@
         </w:rPr>
         <w:t xml:space="preserve"> of the </w:t>
       </w:r>
+      <w:proofErr w:type="spellStart"/>
       <w:r>
         <w:rPr>
           <w:rFonts w:ascii="Times New Roman" w:hAnsi="Times New Roman" w:cs="Times New Roman"/>
@@ -5739,7 +6393,14 @@
         <w:rPr>
           <w:rFonts w:ascii="Times New Roman" w:hAnsi="Times New Roman" w:cs="Times New Roman"/>
         </w:rPr>
-        <w:t>ithub repository</w:t>
+        <w:t>ithub</w:t>
+      </w:r>
+      <w:proofErr w:type="spellEnd"/>
+      <w:r>
+        <w:rPr>
+          <w:rFonts w:ascii="Times New Roman" w:hAnsi="Times New Roman" w:cs="Times New Roman"/>
+        </w:rPr>
+        <w:t xml:space="preserve"> repository</w:t>
       </w:r>
       <w:r>
         <w:rPr>
@@ -5770,23 +6431,55 @@
           <w:rFonts w:ascii="Times New Roman" w:hAnsi="Times New Roman" w:cs="Times New Roman"/>
         </w:rPr>
       </w:pPr>
-      <w:r>
-        <w:rPr>
-          <w:rFonts w:ascii="Times New Roman" w:hAnsi="Times New Roman" w:cs="Times New Roman"/>
-        </w:rPr>
-        <w:t>run_GeMS(</w:t>
-      </w:r>
+      <w:proofErr w:type="spellStart"/>
+      <w:r>
+        <w:rPr>
+          <w:rFonts w:ascii="Times New Roman" w:hAnsi="Times New Roman" w:cs="Times New Roman"/>
+        </w:rPr>
+        <w:t>run_</w:t>
+      </w:r>
+      <w:proofErr w:type="gramStart"/>
+      <w:r>
+        <w:rPr>
+          <w:rFonts w:ascii="Times New Roman" w:hAnsi="Times New Roman" w:cs="Times New Roman"/>
+        </w:rPr>
+        <w:t>GeMS</w:t>
+      </w:r>
+      <w:proofErr w:type="spellEnd"/>
+      <w:r>
+        <w:rPr>
+          <w:rFonts w:ascii="Times New Roman" w:hAnsi="Times New Roman" w:cs="Times New Roman"/>
+        </w:rPr>
+        <w:t>(</w:t>
+      </w:r>
+      <w:proofErr w:type="spellStart"/>
+      <w:proofErr w:type="gramEnd"/>
       <w:r>
         <w:rPr>
           <w:rFonts w:ascii="Times New Roman" w:hAnsi="Times New Roman" w:cs="Times New Roman"/>
         </w:rPr>
         <w:t>MSEdir</w:t>
       </w:r>
-      <w:r>
-        <w:rPr>
-          <w:rFonts w:ascii="Times New Roman" w:hAnsi="Times New Roman" w:cs="Times New Roman"/>
-        </w:rPr>
-        <w:t xml:space="preserve"> = CurrentDirectory, </w:t>
+      <w:proofErr w:type="spellEnd"/>
+      <w:r>
+        <w:rPr>
+          <w:rFonts w:ascii="Times New Roman" w:hAnsi="Times New Roman" w:cs="Times New Roman"/>
+        </w:rPr>
+        <w:t xml:space="preserve"> = </w:t>
+      </w:r>
+      <w:proofErr w:type="spellStart"/>
+      <w:r>
+        <w:rPr>
+          <w:rFonts w:ascii="Times New Roman" w:hAnsi="Times New Roman" w:cs="Times New Roman"/>
+        </w:rPr>
+        <w:t>CurrentDirectory</w:t>
+      </w:r>
+      <w:proofErr w:type="spellEnd"/>
+      <w:r>
+        <w:rPr>
+          <w:rFonts w:ascii="Times New Roman" w:hAnsi="Times New Roman" w:cs="Times New Roman"/>
+        </w:rPr>
+        <w:t xml:space="preserve">, </w:t>
       </w:r>
       <w:r>
         <w:rPr>
@@ -5821,6 +6514,7 @@
         </w:rPr>
         <w:tab/>
       </w:r>
+      <w:proofErr w:type="spellStart"/>
       <w:r>
         <w:rPr>
           <w:rFonts w:ascii="Times New Roman" w:hAnsi="Times New Roman" w:cs="Times New Roman"/>
@@ -5831,7 +6525,28 @@
         <w:rPr>
           <w:rFonts w:ascii="Times New Roman" w:hAnsi="Times New Roman" w:cs="Times New Roman"/>
         </w:rPr>
-        <w:t>NameList = OMNames,</w:t>
+        <w:t>NameList</w:t>
+      </w:r>
+      <w:proofErr w:type="spellEnd"/>
+      <w:r>
+        <w:rPr>
+          <w:rFonts w:ascii="Times New Roman" w:hAnsi="Times New Roman" w:cs="Times New Roman"/>
+        </w:rPr>
+        <w:t xml:space="preserve"> = </w:t>
+      </w:r>
+      <w:proofErr w:type="spellStart"/>
+      <w:r>
+        <w:rPr>
+          <w:rFonts w:ascii="Times New Roman" w:hAnsi="Times New Roman" w:cs="Times New Roman"/>
+        </w:rPr>
+        <w:t>OMNames</w:t>
+      </w:r>
+      <w:proofErr w:type="spellEnd"/>
+      <w:r>
+        <w:rPr>
+          <w:rFonts w:ascii="Times New Roman" w:hAnsi="Times New Roman" w:cs="Times New Roman"/>
+        </w:rPr>
+        <w:t>,</w:t>
       </w:r>
       <w:r>
         <w:rPr>
@@ -5876,7 +6591,27 @@
           <w:rFonts w:ascii="Times New Roman" w:hAnsi="Times New Roman" w:cs="Times New Roman"/>
         </w:rPr>
         <w:tab/>
-        <w:t xml:space="preserve">runparallel = T,  </w:t>
+      </w:r>
+      <w:proofErr w:type="spellStart"/>
+      <w:r>
+        <w:rPr>
+          <w:rFonts w:ascii="Times New Roman" w:hAnsi="Times New Roman" w:cs="Times New Roman"/>
+        </w:rPr>
+        <w:t>runparallel</w:t>
+      </w:r>
+      <w:proofErr w:type="spellEnd"/>
+      <w:r>
+        <w:rPr>
+          <w:rFonts w:ascii="Times New Roman" w:hAnsi="Times New Roman" w:cs="Times New Roman"/>
+        </w:rPr>
+        <w:t xml:space="preserve"> = </w:t>
+      </w:r>
+      <w:proofErr w:type="gramStart"/>
+      <w:r>
+        <w:rPr>
+          <w:rFonts w:ascii="Times New Roman" w:hAnsi="Times New Roman" w:cs="Times New Roman"/>
+        </w:rPr>
+        <w:t xml:space="preserve">T,  </w:t>
       </w:r>
       <w:r>
         <w:rPr>
@@ -5884,6 +6619,7 @@
         </w:rPr>
         <w:tab/>
       </w:r>
+      <w:proofErr w:type="gramEnd"/>
       <w:r>
         <w:rPr>
           <w:rFonts w:ascii="Times New Roman" w:hAnsi="Times New Roman" w:cs="Times New Roman"/>
@@ -5996,7 +6732,34 @@
           <w:rFonts w:ascii="Times New Roman" w:hAnsi="Times New Roman" w:cs="Times New Roman"/>
         </w:rPr>
         <w:tab/>
-        <w:t>GeMSops = list(silent=T,</w:t>
+      </w:r>
+      <w:proofErr w:type="spellStart"/>
+      <w:r>
+        <w:rPr>
+          <w:rFonts w:ascii="Times New Roman" w:hAnsi="Times New Roman" w:cs="Times New Roman"/>
+        </w:rPr>
+        <w:t>GeMSops</w:t>
+      </w:r>
+      <w:proofErr w:type="spellEnd"/>
+      <w:r>
+        <w:rPr>
+          <w:rFonts w:ascii="Times New Roman" w:hAnsi="Times New Roman" w:cs="Times New Roman"/>
+        </w:rPr>
+        <w:t xml:space="preserve"> = </w:t>
+      </w:r>
+      <w:proofErr w:type="gramStart"/>
+      <w:r>
+        <w:rPr>
+          <w:rFonts w:ascii="Times New Roman" w:hAnsi="Times New Roman" w:cs="Times New Roman"/>
+        </w:rPr>
+        <w:t>list(</w:t>
+      </w:r>
+      <w:proofErr w:type="gramEnd"/>
+      <w:r>
+        <w:rPr>
+          <w:rFonts w:ascii="Times New Roman" w:hAnsi="Times New Roman" w:cs="Times New Roman"/>
+        </w:rPr>
+        <w:t>silent=T,</w:t>
       </w:r>
       <w:r>
         <w:rPr>
@@ -6048,11 +6811,33 @@
         </w:rPr>
         <w:tab/>
       </w:r>
-      <w:r>
-        <w:rPr>
-          <w:rFonts w:ascii="Times New Roman" w:hAnsi="Times New Roman" w:cs="Times New Roman"/>
-        </w:rPr>
-        <w:t>ADoptions = “-gbs 2000000000”</w:t>
+      <w:proofErr w:type="spellStart"/>
+      <w:r>
+        <w:rPr>
+          <w:rFonts w:ascii="Times New Roman" w:hAnsi="Times New Roman" w:cs="Times New Roman"/>
+        </w:rPr>
+        <w:t>ADoptions</w:t>
+      </w:r>
+      <w:proofErr w:type="spellEnd"/>
+      <w:r>
+        <w:rPr>
+          <w:rFonts w:ascii="Times New Roman" w:hAnsi="Times New Roman" w:cs="Times New Roman"/>
+        </w:rPr>
+        <w:t xml:space="preserve"> = “-</w:t>
+      </w:r>
+      <w:proofErr w:type="spellStart"/>
+      <w:r>
+        <w:rPr>
+          <w:rFonts w:ascii="Times New Roman" w:hAnsi="Times New Roman" w:cs="Times New Roman"/>
+        </w:rPr>
+        <w:t>gbs</w:t>
+      </w:r>
+      <w:proofErr w:type="spellEnd"/>
+      <w:r>
+        <w:rPr>
+          <w:rFonts w:ascii="Times New Roman" w:hAnsi="Times New Roman" w:cs="Times New Roman"/>
+        </w:rPr>
+        <w:t xml:space="preserve"> 2000000000”</w:t>
       </w:r>
       <w:r>
         <w:rPr>
@@ -6336,11 +7121,33 @@
           <w:rFonts w:ascii="Times New Roman" w:hAnsi="Times New Roman" w:cs="Times New Roman"/>
         </w:rPr>
       </w:pPr>
-      <w:r>
-        <w:rPr>
-          <w:rFonts w:ascii="Times New Roman" w:hAnsi="Times New Roman" w:cs="Times New Roman"/>
-        </w:rPr>
-        <w:t xml:space="preserve">GeMS provides a simple method to quickly and quantitatively evaluate the performance of management strategies under different states of nature. It allows for variation in all processes in the operating model and providing the option of spatial dynamics, both of which will likely be important considerations under a changing climate. GeMS is not meant as a replacement for stock assessment and </w:t>
+      <w:proofErr w:type="spellStart"/>
+      <w:r>
+        <w:rPr>
+          <w:rFonts w:ascii="Times New Roman" w:hAnsi="Times New Roman" w:cs="Times New Roman"/>
+        </w:rPr>
+        <w:t>GeMS</w:t>
+      </w:r>
+      <w:proofErr w:type="spellEnd"/>
+      <w:r>
+        <w:rPr>
+          <w:rFonts w:ascii="Times New Roman" w:hAnsi="Times New Roman" w:cs="Times New Roman"/>
+        </w:rPr>
+        <w:t xml:space="preserve"> provides a simple method to quickly and quantitatively evaluate the performance of management strategies under different states of nature. It allows for variation in all processes in the operating model and providing the option of spatial dynamics, both of which will likely be important considerations under a changing climate. </w:t>
+      </w:r>
+      <w:proofErr w:type="spellStart"/>
+      <w:r>
+        <w:rPr>
+          <w:rFonts w:ascii="Times New Roman" w:hAnsi="Times New Roman" w:cs="Times New Roman"/>
+        </w:rPr>
+        <w:t>GeMS</w:t>
+      </w:r>
+      <w:proofErr w:type="spellEnd"/>
+      <w:r>
+        <w:rPr>
+          <w:rFonts w:ascii="Times New Roman" w:hAnsi="Times New Roman" w:cs="Times New Roman"/>
+        </w:rPr>
+        <w:t xml:space="preserve"> is not meant as a replacement for stock assessment and </w:t>
       </w:r>
       <w:r>
         <w:rPr>
@@ -6352,8 +7159,16 @@
         <w:rPr>
           <w:rFonts w:ascii="Times New Roman" w:hAnsi="Times New Roman" w:cs="Times New Roman"/>
         </w:rPr>
-        <w:t xml:space="preserve"> Therefore, GeMS</w:t>
-      </w:r>
+        <w:t xml:space="preserve"> Therefore, </w:t>
+      </w:r>
+      <w:proofErr w:type="spellStart"/>
+      <w:r>
+        <w:rPr>
+          <w:rFonts w:ascii="Times New Roman" w:hAnsi="Times New Roman" w:cs="Times New Roman"/>
+        </w:rPr>
+        <w:t>GeMS</w:t>
+      </w:r>
+      <w:proofErr w:type="spellEnd"/>
       <w:r>
         <w:rPr>
           <w:rFonts w:ascii="Times New Roman" w:hAnsi="Times New Roman" w:cs="Times New Roman"/>
@@ -6450,7 +7265,21 @@
         <w:rPr>
           <w:rFonts w:ascii="Times New Roman" w:hAnsi="Times New Roman" w:cs="Times New Roman"/>
         </w:rPr>
-        <w:t xml:space="preserve">In addition to the questions described above, GeMS could help to answer questions </w:t>
+        <w:t xml:space="preserve">In addition to the questions described above, </w:t>
+      </w:r>
+      <w:proofErr w:type="spellStart"/>
+      <w:r>
+        <w:rPr>
+          <w:rFonts w:ascii="Times New Roman" w:hAnsi="Times New Roman" w:cs="Times New Roman"/>
+        </w:rPr>
+        <w:t>GeMS</w:t>
+      </w:r>
+      <w:proofErr w:type="spellEnd"/>
+      <w:r>
+        <w:rPr>
+          <w:rFonts w:ascii="Times New Roman" w:hAnsi="Times New Roman" w:cs="Times New Roman"/>
+        </w:rPr>
+        <w:t xml:space="preserve"> could help to answer questions </w:t>
       </w:r>
       <w:r>
         <w:rPr>
@@ -6537,7 +7366,21 @@
         <w:rPr>
           <w:rFonts w:ascii="Times New Roman" w:hAnsi="Times New Roman" w:cs="Times New Roman"/>
         </w:rPr>
-        <w:t>How does the performance of a management strategy using a production model change (in terms of long term yield) under scenarios in which climate change influences somatic growth?</w:t>
+        <w:t xml:space="preserve">How does the performance of a management strategy </w:t>
+      </w:r>
+      <w:proofErr w:type="gramStart"/>
+      <w:r>
+        <w:rPr>
+          <w:rFonts w:ascii="Times New Roman" w:hAnsi="Times New Roman" w:cs="Times New Roman"/>
+        </w:rPr>
+        <w:t>using</w:t>
+      </w:r>
+      <w:proofErr w:type="gramEnd"/>
+      <w:r>
+        <w:rPr>
+          <w:rFonts w:ascii="Times New Roman" w:hAnsi="Times New Roman" w:cs="Times New Roman"/>
+        </w:rPr>
+        <w:t xml:space="preserve"> a production model change (in terms of long term yield) under scenarios in which climate change influences somatic growth?</w:t>
       </w:r>
     </w:p>
     <w:p>
@@ -6602,13 +7445,41 @@
         <w:rPr>
           <w:rFonts w:ascii="Times New Roman" w:hAnsi="Times New Roman" w:cs="Times New Roman"/>
         </w:rPr>
-        <w:t>The code for GeMS is open source and published</w:t>
-      </w:r>
-      <w:r>
-        <w:rPr>
-          <w:rFonts w:ascii="Times New Roman" w:hAnsi="Times New Roman" w:cs="Times New Roman"/>
-        </w:rPr>
-        <w:t xml:space="preserve"> on Github </w:t>
+        <w:t xml:space="preserve">The code for </w:t>
+      </w:r>
+      <w:proofErr w:type="spellStart"/>
+      <w:r>
+        <w:rPr>
+          <w:rFonts w:ascii="Times New Roman" w:hAnsi="Times New Roman" w:cs="Times New Roman"/>
+        </w:rPr>
+        <w:t>GeMS</w:t>
+      </w:r>
+      <w:proofErr w:type="spellEnd"/>
+      <w:r>
+        <w:rPr>
+          <w:rFonts w:ascii="Times New Roman" w:hAnsi="Times New Roman" w:cs="Times New Roman"/>
+        </w:rPr>
+        <w:t xml:space="preserve"> is open source and published</w:t>
+      </w:r>
+      <w:r>
+        <w:rPr>
+          <w:rFonts w:ascii="Times New Roman" w:hAnsi="Times New Roman" w:cs="Times New Roman"/>
+        </w:rPr>
+        <w:t xml:space="preserve"> on </w:t>
+      </w:r>
+      <w:proofErr w:type="spellStart"/>
+      <w:r>
+        <w:rPr>
+          <w:rFonts w:ascii="Times New Roman" w:hAnsi="Times New Roman" w:cs="Times New Roman"/>
+        </w:rPr>
+        <w:t>Github</w:t>
+      </w:r>
+      <w:proofErr w:type="spellEnd"/>
+      <w:r>
+        <w:rPr>
+          <w:rFonts w:ascii="Times New Roman" w:hAnsi="Times New Roman" w:cs="Times New Roman"/>
+        </w:rPr>
+        <w:t xml:space="preserve"> </w:t>
       </w:r>
       <w:r>
         <w:rPr>
@@ -6652,11 +7523,19 @@
         </w:rPr>
         <w:t xml:space="preserve">We hope that </w:t>
       </w:r>
-      <w:r>
-        <w:rPr>
-          <w:rFonts w:ascii="Times New Roman" w:hAnsi="Times New Roman" w:cs="Times New Roman"/>
-        </w:rPr>
-        <w:t>GeMS can efficiently evolve to meet additional need</w:t>
+      <w:proofErr w:type="spellStart"/>
+      <w:r>
+        <w:rPr>
+          <w:rFonts w:ascii="Times New Roman" w:hAnsi="Times New Roman" w:cs="Times New Roman"/>
+        </w:rPr>
+        <w:t>GeMS</w:t>
+      </w:r>
+      <w:proofErr w:type="spellEnd"/>
+      <w:r>
+        <w:rPr>
+          <w:rFonts w:ascii="Times New Roman" w:hAnsi="Times New Roman" w:cs="Times New Roman"/>
+        </w:rPr>
+        <w:t xml:space="preserve"> can efficiently evolve to meet additional need</w:t>
       </w:r>
       <w:r>
         <w:rPr>
@@ -6692,7 +7571,35 @@
         <w:rPr>
           <w:rFonts w:ascii="Times New Roman" w:hAnsi="Times New Roman" w:cs="Times New Roman"/>
         </w:rPr>
-        <w:t xml:space="preserve"> examples and information can be found in the GeMS Github repository and </w:t>
+        <w:t xml:space="preserve"> examples and information can be found in the </w:t>
+      </w:r>
+      <w:proofErr w:type="spellStart"/>
+      <w:r>
+        <w:rPr>
+          <w:rFonts w:ascii="Times New Roman" w:hAnsi="Times New Roman" w:cs="Times New Roman"/>
+        </w:rPr>
+        <w:t>GeMS</w:t>
+      </w:r>
+      <w:proofErr w:type="spellEnd"/>
+      <w:r>
+        <w:rPr>
+          <w:rFonts w:ascii="Times New Roman" w:hAnsi="Times New Roman" w:cs="Times New Roman"/>
+        </w:rPr>
+        <w:t xml:space="preserve"> </w:t>
+      </w:r>
+      <w:proofErr w:type="spellStart"/>
+      <w:r>
+        <w:rPr>
+          <w:rFonts w:ascii="Times New Roman" w:hAnsi="Times New Roman" w:cs="Times New Roman"/>
+        </w:rPr>
+        <w:t>Github</w:t>
+      </w:r>
+      <w:proofErr w:type="spellEnd"/>
+      <w:r>
+        <w:rPr>
+          <w:rFonts w:ascii="Times New Roman" w:hAnsi="Times New Roman" w:cs="Times New Roman"/>
+        </w:rPr>
+        <w:t xml:space="preserve"> repository and </w:t>
       </w:r>
       <w:r>
         <w:rPr>
@@ -9454,6 +10361,7 @@
     <w:lsdException w:name="HTML Sample" w:semiHidden="1" w:unhideWhenUsed="1"/>
     <w:lsdException w:name="HTML Typewriter" w:semiHidden="1" w:unhideWhenUsed="1"/>
     <w:lsdException w:name="HTML Variable" w:semiHidden="1" w:unhideWhenUsed="1"/>
+    <w:lsdException w:name="Normal Table" w:semiHidden="1" w:unhideWhenUsed="1"/>
     <w:lsdException w:name="annotation subject" w:semiHidden="1" w:unhideWhenUsed="1"/>
     <w:lsdException w:name="No List" w:semiHidden="1" w:unhideWhenUsed="1"/>
     <w:lsdException w:name="Outline List 1" w:semiHidden="1" w:unhideWhenUsed="1"/>
@@ -9500,8 +10408,10 @@
     <w:lsdException w:name="Table Subtle 2" w:semiHidden="1" w:unhideWhenUsed="1"/>
     <w:lsdException w:name="Table Web 1" w:semiHidden="1" w:unhideWhenUsed="1"/>
     <w:lsdException w:name="Table Web 2" w:semiHidden="1" w:unhideWhenUsed="1"/>
+    <w:lsdException w:name="Table Web 3" w:semiHidden="1" w:unhideWhenUsed="1"/>
     <w:lsdException w:name="Balloon Text" w:semiHidden="1" w:unhideWhenUsed="1"/>
     <w:lsdException w:name="Table Grid" w:uiPriority="59"/>
+    <w:lsdException w:name="Table Theme" w:semiHidden="1" w:unhideWhenUsed="1"/>
     <w:lsdException w:name="Placeholder Text" w:semiHidden="1"/>
     <w:lsdException w:name="No Spacing" w:uiPriority="1" w:qFormat="1"/>
     <w:lsdException w:name="Light Shading" w:uiPriority="60"/>
@@ -10469,7 +11379,7 @@
 </file>
 
 <file path=customXml/itemProps1.xml><?xml version="1.0" encoding="utf-8"?>
-<ds:datastoreItem xmlns:ds="http://schemas.openxmlformats.org/officeDocument/2006/customXml" ds:itemID="{BBC2E13B-BB01-0345-B1E6-AC7CFD14799A}">
+<ds:datastoreItem xmlns:ds="http://schemas.openxmlformats.org/officeDocument/2006/customXml" ds:itemID="{847E4D5D-C6DA-F443-9E59-D5936DE41F71}">
   <ds:schemaRefs>
     <ds:schemaRef ds:uri="http://schemas.openxmlformats.org/officeDocument/2006/bibliography"/>
   </ds:schemaRefs>
@@ -10477,7 +11387,7 @@
 </file>
 
 <file path=customXml/itemProps2.xml><?xml version="1.0" encoding="utf-8"?>
-<ds:datastoreItem xmlns:ds="http://schemas.openxmlformats.org/officeDocument/2006/customXml" ds:itemID="{661B12ED-6FB3-2C41-BC3F-B9043EA53662}">
+<ds:datastoreItem xmlns:ds="http://schemas.openxmlformats.org/officeDocument/2006/customXml" ds:itemID="{505E8D45-991E-334B-B6A2-4A5A6719116A}">
   <ds:schemaRefs>
     <ds:schemaRef ds:uri="http://schemas.openxmlformats.org/officeDocument/2006/bibliography"/>
   </ds:schemaRefs>

</xml_diff>